<commit_message>
updates to pija links aesthestics
</commit_message>
<xml_diff>
--- a/PublicPIJASurveyLinks.docx
+++ b/PublicPIJASurveyLinks.docx
@@ -11,6 +11,11 @@
       </w:r>
     </w:p>
     <w:p>
+      <w:pPr>
+        <w:rPr>
+          <w:color w:val="5B9BD5" w:themeColor="accent1"/>
+        </w:rPr>
+      </w:pPr>
       <w:r>
         <w:t>Link:</w:t>
       </w:r>
@@ -22,13 +27,36 @@
           <w:rPr>
             <w:rStyle w:val="Hyperlink"/>
           </w:rPr>
-          <w:t>https://survey123.arcgis.app/?itemID=fcd445d10a914e1dacada935f3b8e066</w:t>
+          <w:t>https://survey1</w:t>
+        </w:r>
+        <w:r>
+          <w:rPr>
+            <w:rStyle w:val="Hyperlink"/>
+          </w:rPr>
+          <w:t>2</w:t>
+        </w:r>
+        <w:r>
+          <w:rPr>
+            <w:rStyle w:val="Hyperlink"/>
+          </w:rPr>
+          <w:t>3.arcgis.app/?itemID=fcd445d10a914e1dacada935f3b8e066</w:t>
         </w:r>
       </w:hyperlink>
+      <w:r>
+        <w:rPr>
+          <w:color w:val="5B9BD5" w:themeColor="accent1"/>
+        </w:rPr>
+        <w:t xml:space="preserve"> </w:t>
+      </w:r>
     </w:p>
     <w:p>
-      <w:r>
-        <w:t>QRCode:</w:t>
+      <w:proofErr w:type="spellStart"/>
+      <w:r>
+        <w:t>QRCode</w:t>
+      </w:r>
+      <w:proofErr w:type="spellEnd"/>
+      <w:r>
+        <w:t>:</w:t>
       </w:r>
       <w:r>
         <w:rPr>
@@ -117,8 +145,13 @@
       </w:hyperlink>
     </w:p>
     <w:p>
-      <w:r>
-        <w:t>QRCode:</w:t>
+      <w:proofErr w:type="spellStart"/>
+      <w:r>
+        <w:t>QRCode</w:t>
+      </w:r>
+      <w:proofErr w:type="spellEnd"/>
+      <w:r>
+        <w:t>:</w:t>
       </w:r>
       <w:r>
         <w:rPr>
@@ -199,13 +232,30 @@
           <w:rPr>
             <w:rStyle w:val="Hyperlink"/>
           </w:rPr>
-          <w:t>https://survey123.arcgis.app/?itemID=3387193dea0a43db95722be39378675b</w:t>
+          <w:t>https://survey123.arcg</w:t>
+        </w:r>
+        <w:r>
+          <w:rPr>
+            <w:rStyle w:val="Hyperlink"/>
+          </w:rPr>
+          <w:t>i</w:t>
+        </w:r>
+        <w:r>
+          <w:rPr>
+            <w:rStyle w:val="Hyperlink"/>
+          </w:rPr>
+          <w:t>s.app/?itemID=3387193dea0a43db95722be39378675b</w:t>
         </w:r>
       </w:hyperlink>
     </w:p>
     <w:p>
-      <w:r>
-        <w:t>QRCode:</w:t>
+      <w:proofErr w:type="spellStart"/>
+      <w:r>
+        <w:t>QRCode</w:t>
+      </w:r>
+      <w:proofErr w:type="spellEnd"/>
+      <w:r>
+        <w:t>:</w:t>
       </w:r>
     </w:p>
     <w:p>
@@ -285,8 +335,13 @@
       </w:hyperlink>
     </w:p>
     <w:p>
-      <w:r>
-        <w:t>QRCode:</w:t>
+      <w:proofErr w:type="spellStart"/>
+      <w:r>
+        <w:t>QRCode</w:t>
+      </w:r>
+      <w:proofErr w:type="spellEnd"/>
+      <w:r>
+        <w:t>:</w:t>
       </w:r>
     </w:p>
     <w:p>
@@ -344,7 +399,6 @@
         </w:drawing>
       </w:r>
     </w:p>
-    <w:p/>
     <w:sectPr>
       <w:pgSz w:w="12240" w:h="15840"/>
       <w:pgMar w:top="1440" w:right="1440" w:bottom="1440" w:left="1440" w:header="720" w:footer="720" w:gutter="0"/>
@@ -958,6 +1012,7 @@
   <w:style w:type="character" w:default="1" w:styleId="DefaultParagraphFont">
     <w:name w:val="Default Paragraph Font"/>
     <w:uiPriority w:val="1"/>
+    <w:semiHidden/>
     <w:unhideWhenUsed/>
   </w:style>
   <w:style w:type="table" w:default="1" w:styleId="TableNormal">
@@ -1292,6 +1347,18 @@
     <w:rPr>
       <w:color w:val="605E5C"/>
       <w:shd w:val="clear" w:color="auto" w:fill="E1DFDD"/>
+    </w:rPr>
+  </w:style>
+  <w:style w:type="character" w:styleId="FollowedHyperlink">
+    <w:name w:val="FollowedHyperlink"/>
+    <w:basedOn w:val="DefaultParagraphFont"/>
+    <w:uiPriority w:val="99"/>
+    <w:semiHidden/>
+    <w:unhideWhenUsed/>
+    <w:rsid w:val="00544E11"/>
+    <w:rPr>
+      <w:color w:val="954F72" w:themeColor="followedHyperlink"/>
+      <w:u w:val="single"/>
     </w:rPr>
   </w:style>
 </w:styles>

</xml_diff>